<commit_message>
proposal  and images updated
</commit_message>
<xml_diff>
--- a/Analyze/Requirement_Analysis.docx
+++ b/Analyze/Requirement_Analysis.docx
@@ -1395,7 +1395,7 @@
               <w:rFonts w:eastAsiaTheme="minorEastAsia" w:cs="Mangal"/>
               <w:noProof/>
               <w:szCs w:val="20"/>
-              <w:lang w:val="en-NL" w:eastAsia="en-NL" w:bidi="hi-IN"/>
+              <w:lang w:bidi="hi-IN"/>
             </w:rPr>
           </w:pPr>
           <w:r>
@@ -1430,7 +1430,7 @@
                 <w:rFonts w:eastAsiaTheme="minorEastAsia" w:cs="Mangal"/>
                 <w:noProof/>
                 <w:szCs w:val="20"/>
-                <w:lang w:val="en-NL" w:eastAsia="en-NL" w:bidi="hi-IN"/>
+                <w:lang w:bidi="hi-IN"/>
               </w:rPr>
               <w:tab/>
             </w:r>
@@ -1503,7 +1503,7 @@
               <w:rFonts w:eastAsiaTheme="minorEastAsia" w:cs="Mangal"/>
               <w:noProof/>
               <w:szCs w:val="20"/>
-              <w:lang w:val="en-NL" w:eastAsia="en-NL" w:bidi="hi-IN"/>
+              <w:lang w:bidi="hi-IN"/>
             </w:rPr>
           </w:pPr>
           <w:hyperlink w:anchor="_Toc137400892" w:history="1">
@@ -1584,7 +1584,7 @@
               <w:rFonts w:eastAsiaTheme="minorEastAsia" w:cs="Mangal"/>
               <w:noProof/>
               <w:szCs w:val="20"/>
-              <w:lang w:val="en-NL" w:eastAsia="en-NL" w:bidi="hi-IN"/>
+              <w:lang w:bidi="hi-IN"/>
             </w:rPr>
           </w:pPr>
           <w:hyperlink w:anchor="_Toc137400893" w:history="1">
@@ -1601,7 +1601,7 @@
                 <w:rFonts w:eastAsiaTheme="minorEastAsia" w:cs="Mangal"/>
                 <w:noProof/>
                 <w:szCs w:val="20"/>
-                <w:lang w:val="en-NL" w:eastAsia="en-NL" w:bidi="hi-IN"/>
+                <w:lang w:bidi="hi-IN"/>
               </w:rPr>
               <w:tab/>
             </w:r>
@@ -1674,7 +1674,7 @@
               <w:rFonts w:eastAsiaTheme="minorEastAsia" w:cs="Mangal"/>
               <w:noProof/>
               <w:szCs w:val="20"/>
-              <w:lang w:val="en-NL" w:eastAsia="en-NL" w:bidi="hi-IN"/>
+              <w:lang w:bidi="hi-IN"/>
             </w:rPr>
           </w:pPr>
           <w:hyperlink w:anchor="_Toc137400894" w:history="1">
@@ -1691,7 +1691,7 @@
                 <w:rFonts w:eastAsiaTheme="minorEastAsia" w:cs="Mangal"/>
                 <w:noProof/>
                 <w:szCs w:val="20"/>
-                <w:lang w:val="en-NL" w:eastAsia="en-NL" w:bidi="hi-IN"/>
+                <w:lang w:bidi="hi-IN"/>
               </w:rPr>
               <w:tab/>
             </w:r>
@@ -1764,7 +1764,7 @@
               <w:rFonts w:eastAsiaTheme="minorEastAsia" w:cs="Mangal"/>
               <w:noProof/>
               <w:szCs w:val="20"/>
-              <w:lang w:val="en-NL" w:eastAsia="en-NL" w:bidi="hi-IN"/>
+              <w:lang w:bidi="hi-IN"/>
             </w:rPr>
           </w:pPr>
           <w:hyperlink w:anchor="_Toc137400895" w:history="1">
@@ -1781,7 +1781,7 @@
                 <w:rFonts w:eastAsiaTheme="minorEastAsia" w:cs="Mangal"/>
                 <w:noProof/>
                 <w:szCs w:val="20"/>
-                <w:lang w:val="en-NL" w:eastAsia="en-NL" w:bidi="hi-IN"/>
+                <w:lang w:bidi="hi-IN"/>
               </w:rPr>
               <w:tab/>
             </w:r>
@@ -1854,7 +1854,7 @@
               <w:rFonts w:eastAsiaTheme="minorEastAsia" w:cs="Mangal"/>
               <w:noProof/>
               <w:szCs w:val="20"/>
-              <w:lang w:val="en-NL" w:eastAsia="en-NL" w:bidi="hi-IN"/>
+              <w:lang w:bidi="hi-IN"/>
             </w:rPr>
           </w:pPr>
           <w:hyperlink w:anchor="_Toc137400896" w:history="1">
@@ -1871,7 +1871,7 @@
                 <w:rFonts w:eastAsiaTheme="minorEastAsia" w:cs="Mangal"/>
                 <w:noProof/>
                 <w:szCs w:val="20"/>
-                <w:lang w:val="en-NL" w:eastAsia="en-NL" w:bidi="hi-IN"/>
+                <w:lang w:bidi="hi-IN"/>
               </w:rPr>
               <w:tab/>
             </w:r>
@@ -1944,7 +1944,7 @@
               <w:rFonts w:eastAsiaTheme="minorEastAsia" w:cs="Mangal"/>
               <w:noProof/>
               <w:szCs w:val="20"/>
-              <w:lang w:val="en-NL" w:eastAsia="en-NL" w:bidi="hi-IN"/>
+              <w:lang w:bidi="hi-IN"/>
             </w:rPr>
           </w:pPr>
           <w:hyperlink w:anchor="_Toc137400897" w:history="1">
@@ -1961,7 +1961,7 @@
                 <w:rFonts w:eastAsiaTheme="minorEastAsia" w:cs="Mangal"/>
                 <w:noProof/>
                 <w:szCs w:val="20"/>
-                <w:lang w:val="en-NL" w:eastAsia="en-NL" w:bidi="hi-IN"/>
+                <w:lang w:bidi="hi-IN"/>
               </w:rPr>
               <w:tab/>
             </w:r>
@@ -2034,7 +2034,7 @@
               <w:rFonts w:eastAsiaTheme="minorEastAsia" w:cs="Mangal"/>
               <w:noProof/>
               <w:szCs w:val="20"/>
-              <w:lang w:val="en-NL" w:eastAsia="en-NL" w:bidi="hi-IN"/>
+              <w:lang w:bidi="hi-IN"/>
             </w:rPr>
           </w:pPr>
           <w:hyperlink w:anchor="_Toc137400898" w:history="1">
@@ -2051,7 +2051,7 @@
                 <w:rFonts w:eastAsiaTheme="minorEastAsia" w:cs="Mangal"/>
                 <w:noProof/>
                 <w:szCs w:val="20"/>
-                <w:lang w:val="en-NL" w:eastAsia="en-NL" w:bidi="hi-IN"/>
+                <w:lang w:bidi="hi-IN"/>
               </w:rPr>
               <w:tab/>
             </w:r>
@@ -2124,7 +2124,7 @@
               <w:rFonts w:eastAsiaTheme="minorEastAsia" w:cs="Mangal"/>
               <w:noProof/>
               <w:szCs w:val="20"/>
-              <w:lang w:val="en-NL" w:eastAsia="en-NL" w:bidi="hi-IN"/>
+              <w:lang w:bidi="hi-IN"/>
             </w:rPr>
           </w:pPr>
           <w:hyperlink w:anchor="_Toc137400899" w:history="1">
@@ -2141,7 +2141,7 @@
                 <w:rFonts w:eastAsiaTheme="minorEastAsia" w:cs="Mangal"/>
                 <w:noProof/>
                 <w:szCs w:val="20"/>
-                <w:lang w:val="en-NL" w:eastAsia="en-NL" w:bidi="hi-IN"/>
+                <w:lang w:bidi="hi-IN"/>
               </w:rPr>
               <w:tab/>
             </w:r>
@@ -2214,7 +2214,7 @@
               <w:rFonts w:eastAsiaTheme="minorEastAsia" w:cs="Mangal"/>
               <w:noProof/>
               <w:szCs w:val="20"/>
-              <w:lang w:val="en-NL" w:eastAsia="en-NL" w:bidi="hi-IN"/>
+              <w:lang w:bidi="hi-IN"/>
             </w:rPr>
           </w:pPr>
           <w:hyperlink w:anchor="_Toc137400900" w:history="1">
@@ -2231,7 +2231,7 @@
                 <w:rFonts w:eastAsiaTheme="minorEastAsia" w:cs="Mangal"/>
                 <w:noProof/>
                 <w:szCs w:val="20"/>
-                <w:lang w:val="en-NL" w:eastAsia="en-NL" w:bidi="hi-IN"/>
+                <w:lang w:bidi="hi-IN"/>
               </w:rPr>
               <w:tab/>
             </w:r>
@@ -2304,7 +2304,7 @@
               <w:rFonts w:eastAsiaTheme="minorEastAsia" w:cs="Mangal"/>
               <w:noProof/>
               <w:szCs w:val="20"/>
-              <w:lang w:val="en-NL" w:eastAsia="en-NL" w:bidi="hi-IN"/>
+              <w:lang w:bidi="hi-IN"/>
             </w:rPr>
           </w:pPr>
           <w:hyperlink w:anchor="_Toc137400901" w:history="1">
@@ -2321,7 +2321,7 @@
                 <w:rFonts w:eastAsiaTheme="minorEastAsia" w:cs="Mangal"/>
                 <w:noProof/>
                 <w:szCs w:val="20"/>
-                <w:lang w:val="en-NL" w:eastAsia="en-NL" w:bidi="hi-IN"/>
+                <w:lang w:bidi="hi-IN"/>
               </w:rPr>
               <w:tab/>
             </w:r>
@@ -2394,7 +2394,7 @@
               <w:rFonts w:eastAsiaTheme="minorEastAsia" w:cs="Mangal"/>
               <w:noProof/>
               <w:szCs w:val="20"/>
-              <w:lang w:val="en-NL" w:eastAsia="en-NL" w:bidi="hi-IN"/>
+              <w:lang w:bidi="hi-IN"/>
             </w:rPr>
           </w:pPr>
           <w:hyperlink w:anchor="_Toc137400902" w:history="1">
@@ -2411,7 +2411,7 @@
                 <w:rFonts w:eastAsiaTheme="minorEastAsia" w:cs="Mangal"/>
                 <w:noProof/>
                 <w:szCs w:val="20"/>
-                <w:lang w:val="en-NL" w:eastAsia="en-NL" w:bidi="hi-IN"/>
+                <w:lang w:bidi="hi-IN"/>
               </w:rPr>
               <w:tab/>
             </w:r>
@@ -2484,7 +2484,7 @@
               <w:rFonts w:eastAsiaTheme="minorEastAsia" w:cs="Mangal"/>
               <w:noProof/>
               <w:szCs w:val="20"/>
-              <w:lang w:val="en-NL" w:eastAsia="en-NL" w:bidi="hi-IN"/>
+              <w:lang w:bidi="hi-IN"/>
             </w:rPr>
           </w:pPr>
           <w:hyperlink w:anchor="_Toc137400903" w:history="1">
@@ -2501,7 +2501,7 @@
                 <w:rFonts w:eastAsiaTheme="minorEastAsia" w:cs="Mangal"/>
                 <w:noProof/>
                 <w:szCs w:val="20"/>
-                <w:lang w:val="en-NL" w:eastAsia="en-NL" w:bidi="hi-IN"/>
+                <w:lang w:bidi="hi-IN"/>
               </w:rPr>
               <w:tab/>
             </w:r>
@@ -2573,7 +2573,7 @@
               <w:rFonts w:eastAsiaTheme="minorEastAsia" w:cs="Mangal"/>
               <w:noProof/>
               <w:szCs w:val="20"/>
-              <w:lang w:val="en-NL" w:eastAsia="en-NL" w:bidi="hi-IN"/>
+              <w:lang w:bidi="hi-IN"/>
             </w:rPr>
           </w:pPr>
           <w:hyperlink w:anchor="_Toc137400904" w:history="1">
@@ -2590,7 +2590,7 @@
                 <w:rFonts w:eastAsiaTheme="minorEastAsia" w:cs="Mangal"/>
                 <w:noProof/>
                 <w:szCs w:val="20"/>
-                <w:lang w:val="en-NL" w:eastAsia="en-NL" w:bidi="hi-IN"/>
+                <w:lang w:bidi="hi-IN"/>
               </w:rPr>
               <w:tab/>
             </w:r>
@@ -2663,7 +2663,7 @@
               <w:rFonts w:eastAsiaTheme="minorEastAsia" w:cs="Mangal"/>
               <w:noProof/>
               <w:szCs w:val="20"/>
-              <w:lang w:val="en-NL" w:eastAsia="en-NL" w:bidi="hi-IN"/>
+              <w:lang w:bidi="hi-IN"/>
             </w:rPr>
           </w:pPr>
           <w:hyperlink w:anchor="_Toc137400905" w:history="1">
@@ -2680,7 +2680,7 @@
                 <w:rFonts w:eastAsiaTheme="minorEastAsia" w:cs="Mangal"/>
                 <w:noProof/>
                 <w:szCs w:val="20"/>
-                <w:lang w:val="en-NL" w:eastAsia="en-NL" w:bidi="hi-IN"/>
+                <w:lang w:bidi="hi-IN"/>
               </w:rPr>
               <w:tab/>
             </w:r>
@@ -2753,7 +2753,7 @@
               <w:rFonts w:eastAsiaTheme="minorEastAsia" w:cs="Mangal"/>
               <w:noProof/>
               <w:szCs w:val="20"/>
-              <w:lang w:val="en-NL" w:eastAsia="en-NL" w:bidi="hi-IN"/>
+              <w:lang w:bidi="hi-IN"/>
             </w:rPr>
           </w:pPr>
           <w:hyperlink w:anchor="_Toc137400906" w:history="1">
@@ -2770,7 +2770,7 @@
                 <w:rFonts w:eastAsiaTheme="minorEastAsia" w:cs="Mangal"/>
                 <w:noProof/>
                 <w:szCs w:val="20"/>
-                <w:lang w:val="en-NL" w:eastAsia="en-NL" w:bidi="hi-IN"/>
+                <w:lang w:bidi="hi-IN"/>
               </w:rPr>
               <w:tab/>
             </w:r>
@@ -2843,7 +2843,7 @@
               <w:rFonts w:eastAsiaTheme="minorEastAsia" w:cs="Mangal"/>
               <w:noProof/>
               <w:szCs w:val="20"/>
-              <w:lang w:val="en-NL" w:eastAsia="en-NL" w:bidi="hi-IN"/>
+              <w:lang w:bidi="hi-IN"/>
             </w:rPr>
           </w:pPr>
           <w:hyperlink w:anchor="_Toc137400907" w:history="1">
@@ -2860,7 +2860,7 @@
                 <w:rFonts w:eastAsiaTheme="minorEastAsia" w:cs="Mangal"/>
                 <w:noProof/>
                 <w:szCs w:val="20"/>
-                <w:lang w:val="en-NL" w:eastAsia="en-NL" w:bidi="hi-IN"/>
+                <w:lang w:bidi="hi-IN"/>
               </w:rPr>
               <w:tab/>
             </w:r>
@@ -2933,7 +2933,7 @@
               <w:rFonts w:eastAsiaTheme="minorEastAsia" w:cs="Mangal"/>
               <w:noProof/>
               <w:szCs w:val="20"/>
-              <w:lang w:val="en-NL" w:eastAsia="en-NL" w:bidi="hi-IN"/>
+              <w:lang w:bidi="hi-IN"/>
             </w:rPr>
           </w:pPr>
           <w:hyperlink w:anchor="_Toc137400908" w:history="1">
@@ -2950,7 +2950,7 @@
                 <w:rFonts w:eastAsiaTheme="minorEastAsia" w:cs="Mangal"/>
                 <w:noProof/>
                 <w:szCs w:val="20"/>
-                <w:lang w:val="en-NL" w:eastAsia="en-NL" w:bidi="hi-IN"/>
+                <w:lang w:bidi="hi-IN"/>
               </w:rPr>
               <w:tab/>
             </w:r>
@@ -3023,7 +3023,7 @@
               <w:rFonts w:eastAsiaTheme="minorEastAsia" w:cs="Mangal"/>
               <w:noProof/>
               <w:szCs w:val="20"/>
-              <w:lang w:val="en-NL" w:eastAsia="en-NL" w:bidi="hi-IN"/>
+              <w:lang w:bidi="hi-IN"/>
             </w:rPr>
           </w:pPr>
           <w:hyperlink w:anchor="_Toc137400909" w:history="1">
@@ -3040,7 +3040,7 @@
                 <w:rFonts w:eastAsiaTheme="minorEastAsia" w:cs="Mangal"/>
                 <w:noProof/>
                 <w:szCs w:val="20"/>
-                <w:lang w:val="en-NL" w:eastAsia="en-NL" w:bidi="hi-IN"/>
+                <w:lang w:bidi="hi-IN"/>
               </w:rPr>
               <w:tab/>
             </w:r>
@@ -3113,7 +3113,7 @@
               <w:rFonts w:eastAsiaTheme="minorEastAsia" w:cs="Mangal"/>
               <w:noProof/>
               <w:szCs w:val="20"/>
-              <w:lang w:val="en-NL" w:eastAsia="en-NL" w:bidi="hi-IN"/>
+              <w:lang w:bidi="hi-IN"/>
             </w:rPr>
           </w:pPr>
           <w:hyperlink w:anchor="_Toc137400910" w:history="1">
@@ -3130,7 +3130,7 @@
                 <w:rFonts w:eastAsiaTheme="minorEastAsia" w:cs="Mangal"/>
                 <w:noProof/>
                 <w:szCs w:val="20"/>
-                <w:lang w:val="en-NL" w:eastAsia="en-NL" w:bidi="hi-IN"/>
+                <w:lang w:bidi="hi-IN"/>
               </w:rPr>
               <w:tab/>
             </w:r>
@@ -3203,7 +3203,7 @@
               <w:rFonts w:eastAsiaTheme="minorEastAsia" w:cs="Mangal"/>
               <w:noProof/>
               <w:szCs w:val="20"/>
-              <w:lang w:val="en-NL" w:eastAsia="en-NL" w:bidi="hi-IN"/>
+              <w:lang w:bidi="hi-IN"/>
             </w:rPr>
           </w:pPr>
           <w:hyperlink w:anchor="_Toc137400911" w:history="1">
@@ -3220,7 +3220,7 @@
                 <w:rFonts w:eastAsiaTheme="minorEastAsia" w:cs="Mangal"/>
                 <w:noProof/>
                 <w:szCs w:val="20"/>
-                <w:lang w:val="en-NL" w:eastAsia="en-NL" w:bidi="hi-IN"/>
+                <w:lang w:bidi="hi-IN"/>
               </w:rPr>
               <w:tab/>
             </w:r>
@@ -3293,7 +3293,7 @@
               <w:rFonts w:eastAsiaTheme="minorEastAsia" w:cs="Mangal"/>
               <w:noProof/>
               <w:szCs w:val="20"/>
-              <w:lang w:val="en-NL" w:eastAsia="en-NL" w:bidi="hi-IN"/>
+              <w:lang w:bidi="hi-IN"/>
             </w:rPr>
           </w:pPr>
           <w:hyperlink w:anchor="_Toc137400912" w:history="1">
@@ -3310,7 +3310,7 @@
                 <w:rFonts w:eastAsiaTheme="minorEastAsia" w:cs="Mangal"/>
                 <w:noProof/>
                 <w:szCs w:val="20"/>
-                <w:lang w:val="en-NL" w:eastAsia="en-NL" w:bidi="hi-IN"/>
+                <w:lang w:bidi="hi-IN"/>
               </w:rPr>
               <w:tab/>
             </w:r>
@@ -3383,7 +3383,7 @@
               <w:rFonts w:eastAsiaTheme="minorEastAsia" w:cs="Mangal"/>
               <w:noProof/>
               <w:szCs w:val="20"/>
-              <w:lang w:val="en-NL" w:eastAsia="en-NL" w:bidi="hi-IN"/>
+              <w:lang w:bidi="hi-IN"/>
             </w:rPr>
           </w:pPr>
           <w:hyperlink w:anchor="_Toc137400913" w:history="1">
@@ -3400,7 +3400,7 @@
                 <w:rFonts w:eastAsiaTheme="minorEastAsia" w:cs="Mangal"/>
                 <w:noProof/>
                 <w:szCs w:val="20"/>
-                <w:lang w:val="en-NL" w:eastAsia="en-NL" w:bidi="hi-IN"/>
+                <w:lang w:bidi="hi-IN"/>
               </w:rPr>
               <w:tab/>
             </w:r>
@@ -3473,7 +3473,7 @@
               <w:rFonts w:eastAsiaTheme="minorEastAsia" w:cs="Mangal"/>
               <w:noProof/>
               <w:szCs w:val="20"/>
-              <w:lang w:val="en-NL" w:eastAsia="en-NL" w:bidi="hi-IN"/>
+              <w:lang w:bidi="hi-IN"/>
             </w:rPr>
           </w:pPr>
           <w:hyperlink w:anchor="_Toc137400914" w:history="1">
@@ -3490,7 +3490,7 @@
                 <w:rFonts w:eastAsiaTheme="minorEastAsia" w:cs="Mangal"/>
                 <w:noProof/>
                 <w:szCs w:val="20"/>
-                <w:lang w:val="en-NL" w:eastAsia="en-NL" w:bidi="hi-IN"/>
+                <w:lang w:bidi="hi-IN"/>
               </w:rPr>
               <w:tab/>
             </w:r>
@@ -3718,31 +3718,7 @@
           <w:sz w:val="24"/>
           <w:szCs w:val="24"/>
         </w:rPr>
-        <w:t xml:space="preserve">, receive immediate feedback on their pronunciation, and obtain </w:t>
-      </w:r>
-      <w:commentRangeStart w:id="2"/>
-      <w:r>
-        <w:rPr>
-          <w:rFonts w:ascii="Times New Roman" w:hAnsi="Times New Roman" w:cs="Times New Roman"/>
-          <w:sz w:val="24"/>
-          <w:szCs w:val="24"/>
-        </w:rPr>
-        <w:t xml:space="preserve">personalized </w:t>
-      </w:r>
-      <w:commentRangeEnd w:id="2"/>
-      <w:r>
-        <w:rPr>
-          <w:rStyle w:val="CommentReference"/>
-        </w:rPr>
-        <w:commentReference w:id="2"/>
-      </w:r>
-      <w:r>
-        <w:rPr>
-          <w:rFonts w:ascii="Times New Roman" w:hAnsi="Times New Roman" w:cs="Times New Roman"/>
-          <w:sz w:val="24"/>
-          <w:szCs w:val="24"/>
-        </w:rPr>
-        <w:t xml:space="preserve">suggestions for improvement. </w:t>
+        <w:t xml:space="preserve">, receive immediate feedback on their pronunciation, and obtain personalized suggestions for improvement. </w:t>
       </w:r>
     </w:p>
     <w:p>
@@ -3900,7 +3876,6 @@
         </w:rPr>
         <w:t xml:space="preserve">additionally </w:t>
       </w:r>
-      <w:proofErr w:type="gramStart"/>
       <w:r>
         <w:rPr>
           <w:rFonts w:ascii="Times New Roman" w:hAnsi="Times New Roman" w:cs="Times New Roman"/>
@@ -3915,9 +3890,8 @@
           <w:sz w:val="24"/>
           <w:szCs w:val="24"/>
         </w:rPr>
-        <w:t>s</w:t>
-      </w:r>
-      <w:proofErr w:type="gramEnd"/>
+        <w:t>ses</w:t>
+      </w:r>
       <w:r>
         <w:rPr>
           <w:rFonts w:ascii="Times New Roman" w:hAnsi="Times New Roman" w:cs="Times New Roman"/>
@@ -4065,7 +4039,7 @@
           <w:rFonts w:ascii="Times New Roman" w:hAnsi="Times New Roman" w:cs="Times New Roman"/>
         </w:rPr>
       </w:pPr>
-      <w:bookmarkStart w:id="3" w:name="_Toc137400893"/>
+      <w:bookmarkStart w:id="2" w:name="_Toc137400893"/>
       <w:r>
         <w:rPr>
           <w:rStyle w:val="Heading1Char"/>
@@ -4074,7 +4048,7 @@
         <w:lastRenderedPageBreak/>
         <w:t>Requirements Analysis</w:t>
       </w:r>
-      <w:bookmarkEnd w:id="3"/>
+      <w:bookmarkEnd w:id="2"/>
     </w:p>
     <w:p>
       <w:pPr>
@@ -4131,7 +4105,7 @@
           <w:szCs w:val="26"/>
         </w:rPr>
       </w:pPr>
-      <w:bookmarkStart w:id="4" w:name="_Toc137400894"/>
+      <w:bookmarkStart w:id="3" w:name="_Toc137400894"/>
       <w:r>
         <w:rPr>
           <w:rStyle w:val="Heading1Char"/>
@@ -4141,7 +4115,7 @@
         </w:rPr>
         <w:t>Sentence-based Learning:</w:t>
       </w:r>
-      <w:bookmarkEnd w:id="4"/>
+      <w:bookmarkEnd w:id="3"/>
     </w:p>
     <w:p>
       <w:pPr>
@@ -4190,7 +4164,7 @@
           <w:szCs w:val="26"/>
         </w:rPr>
       </w:pPr>
-      <w:bookmarkStart w:id="5" w:name="_Toc137400895"/>
+      <w:bookmarkStart w:id="4" w:name="_Toc137400895"/>
       <w:r>
         <w:rPr>
           <w:rStyle w:val="Heading1Char"/>
@@ -4200,7 +4174,7 @@
         </w:rPr>
         <w:t>Simple Design:</w:t>
       </w:r>
-      <w:bookmarkEnd w:id="5"/>
+      <w:bookmarkEnd w:id="4"/>
     </w:p>
     <w:p>
       <w:pPr>
@@ -4249,7 +4223,7 @@
           <w:szCs w:val="26"/>
         </w:rPr>
       </w:pPr>
-      <w:bookmarkStart w:id="6" w:name="_Toc137400896"/>
+      <w:bookmarkStart w:id="5" w:name="_Toc137400896"/>
       <w:r>
         <w:rPr>
           <w:rStyle w:val="Heading1Char"/>
@@ -4259,7 +4233,7 @@
         </w:rPr>
         <w:t>Sentence Database or User Input:</w:t>
       </w:r>
-      <w:bookmarkEnd w:id="6"/>
+      <w:bookmarkEnd w:id="5"/>
     </w:p>
     <w:p>
       <w:pPr>
@@ -4308,7 +4282,7 @@
           <w:szCs w:val="26"/>
         </w:rPr>
       </w:pPr>
-      <w:bookmarkStart w:id="7" w:name="_Toc137400897"/>
+      <w:bookmarkStart w:id="6" w:name="_Toc137400897"/>
       <w:r>
         <w:rPr>
           <w:rStyle w:val="Heading1Char"/>
@@ -4318,7 +4292,7 @@
         </w:rPr>
         <w:t>Automatic Feedback:</w:t>
       </w:r>
-      <w:bookmarkEnd w:id="7"/>
+      <w:bookmarkEnd w:id="6"/>
     </w:p>
     <w:p>
       <w:pPr>
@@ -4367,7 +4341,7 @@
           <w:szCs w:val="26"/>
         </w:rPr>
       </w:pPr>
-      <w:bookmarkStart w:id="8" w:name="_Toc137400898"/>
+      <w:bookmarkStart w:id="7" w:name="_Toc137400898"/>
       <w:r>
         <w:rPr>
           <w:rStyle w:val="Heading1Char"/>
@@ -4377,7 +4351,7 @@
         </w:rPr>
         <w:t>Highlight Bad Pronunciation:</w:t>
       </w:r>
-      <w:bookmarkEnd w:id="8"/>
+      <w:bookmarkEnd w:id="7"/>
     </w:p>
     <w:p>
       <w:pPr>
@@ -4409,7 +4383,7 @@
           <w:szCs w:val="26"/>
         </w:rPr>
       </w:pPr>
-      <w:bookmarkStart w:id="9" w:name="_Toc137400899"/>
+      <w:bookmarkStart w:id="8" w:name="_Toc137400899"/>
       <w:r>
         <w:rPr>
           <w:rStyle w:val="Heading1Char"/>
@@ -4419,7 +4393,7 @@
         </w:rPr>
         <w:t>Sentence Practice at Launch:</w:t>
       </w:r>
-      <w:bookmarkEnd w:id="9"/>
+      <w:bookmarkEnd w:id="8"/>
     </w:p>
     <w:p>
       <w:pPr>
@@ -4491,7 +4465,7 @@
           <w:szCs w:val="26"/>
         </w:rPr>
       </w:pPr>
-      <w:bookmarkStart w:id="10" w:name="_Toc137400900"/>
+      <w:bookmarkStart w:id="9" w:name="_Toc137400900"/>
       <w:r>
         <w:rPr>
           <w:rStyle w:val="Heading1Char"/>
@@ -4501,7 +4475,7 @@
         </w:rPr>
         <w:t>Rehearse Option for Bad Pronunciation:</w:t>
       </w:r>
-      <w:bookmarkEnd w:id="10"/>
+      <w:bookmarkEnd w:id="9"/>
     </w:p>
     <w:p>
       <w:pPr>
@@ -4533,7 +4507,7 @@
           <w:szCs w:val="26"/>
         </w:rPr>
       </w:pPr>
-      <w:bookmarkStart w:id="11" w:name="_Toc137400901"/>
+      <w:bookmarkStart w:id="10" w:name="_Toc137400901"/>
       <w:r>
         <w:rPr>
           <w:rStyle w:val="Heading1Char"/>
@@ -4543,7 +4517,7 @@
         </w:rPr>
         <w:t>Presentation Date:</w:t>
       </w:r>
-      <w:bookmarkEnd w:id="11"/>
+      <w:bookmarkEnd w:id="10"/>
     </w:p>
     <w:p>
       <w:pPr>
@@ -4575,7 +4549,7 @@
           <w:szCs w:val="26"/>
         </w:rPr>
       </w:pPr>
-      <w:bookmarkStart w:id="12" w:name="_Toc137400902"/>
+      <w:bookmarkStart w:id="11" w:name="_Toc137400902"/>
       <w:r>
         <w:rPr>
           <w:rStyle w:val="Heading1Char"/>
@@ -4586,7 +4560,7 @@
         <w:lastRenderedPageBreak/>
         <w:t>Availability for Talks and Discussions:</w:t>
       </w:r>
-      <w:bookmarkEnd w:id="12"/>
+      <w:bookmarkEnd w:id="11"/>
     </w:p>
     <w:p>
       <w:pPr>
@@ -4618,7 +4592,7 @@
           <w:szCs w:val="26"/>
         </w:rPr>
       </w:pPr>
-      <w:bookmarkStart w:id="13" w:name="_Toc137400903"/>
+      <w:bookmarkStart w:id="12" w:name="_Toc137400903"/>
       <w:r>
         <w:rPr>
           <w:rStyle w:val="Heading1Char"/>
@@ -4628,85 +4602,85 @@
         </w:rPr>
         <w:t>User Testing:</w:t>
       </w:r>
+      <w:bookmarkEnd w:id="12"/>
+    </w:p>
+    <w:p>
+      <w:pPr>
+        <w:jc w:val="both"/>
+        <w:rPr>
+          <w:rStyle w:val="Heading1Char"/>
+          <w:rFonts w:ascii="Times New Roman" w:hAnsi="Times New Roman" w:cs="Times New Roman"/>
+          <w:sz w:val="24"/>
+          <w:szCs w:val="24"/>
+        </w:rPr>
+      </w:pPr>
+      <w:r>
+        <w:rPr>
+          <w:rFonts w:ascii="Times New Roman" w:hAnsi="Times New Roman" w:cs="Times New Roman"/>
+          <w:sz w:val="24"/>
+          <w:szCs w:val="24"/>
+        </w:rPr>
+        <w:t xml:space="preserve">To validate the effectiveness of the pronunciation improvement tool, user testing </w:t>
+      </w:r>
+      <w:r>
+        <w:rPr>
+          <w:rFonts w:ascii="Times New Roman" w:hAnsi="Times New Roman" w:cs="Times New Roman"/>
+          <w:sz w:val="24"/>
+          <w:szCs w:val="24"/>
+        </w:rPr>
+        <w:t xml:space="preserve">needs to be done. </w:t>
+      </w:r>
+    </w:p>
+    <w:p>
+      <w:pPr>
+        <w:pStyle w:val="Heading1"/>
+        <w:rPr>
+          <w:rStyle w:val="Heading1Char"/>
+          <w:rFonts w:ascii="Times New Roman" w:hAnsi="Times New Roman" w:cs="Times New Roman"/>
+        </w:rPr>
+      </w:pPr>
+      <w:bookmarkStart w:id="13" w:name="_Toc137400904"/>
+      <w:r>
+        <w:rPr>
+          <w:rStyle w:val="Heading1Char"/>
+          <w:rFonts w:ascii="Times New Roman" w:hAnsi="Times New Roman" w:cs="Times New Roman"/>
+        </w:rPr>
+        <w:t>Acceptance Criteria:</w:t>
+      </w:r>
       <w:bookmarkEnd w:id="13"/>
     </w:p>
     <w:p>
       <w:pPr>
-        <w:jc w:val="both"/>
-        <w:rPr>
-          <w:rStyle w:val="Heading1Char"/>
-          <w:rFonts w:ascii="Times New Roman" w:hAnsi="Times New Roman" w:cs="Times New Roman"/>
-          <w:sz w:val="24"/>
-          <w:szCs w:val="24"/>
-        </w:rPr>
-      </w:pPr>
-      <w:r>
-        <w:rPr>
-          <w:rFonts w:ascii="Times New Roman" w:hAnsi="Times New Roman" w:cs="Times New Roman"/>
-          <w:sz w:val="24"/>
-          <w:szCs w:val="24"/>
-        </w:rPr>
-        <w:t xml:space="preserve">To validate the effectiveness of the pronunciation improvement tool, user testing </w:t>
-      </w:r>
-      <w:r>
-        <w:rPr>
-          <w:rFonts w:ascii="Times New Roman" w:hAnsi="Times New Roman" w:cs="Times New Roman"/>
-          <w:sz w:val="24"/>
-          <w:szCs w:val="24"/>
-        </w:rPr>
-        <w:t xml:space="preserve">needs to be done. </w:t>
-      </w:r>
-    </w:p>
-    <w:p>
-      <w:pPr>
-        <w:pStyle w:val="Heading1"/>
-        <w:rPr>
-          <w:rStyle w:val="Heading1Char"/>
-          <w:rFonts w:ascii="Times New Roman" w:hAnsi="Times New Roman" w:cs="Times New Roman"/>
-        </w:rPr>
-      </w:pPr>
-      <w:bookmarkStart w:id="14" w:name="_Toc137400904"/>
-      <w:r>
-        <w:rPr>
-          <w:rStyle w:val="Heading1Char"/>
-          <w:rFonts w:ascii="Times New Roman" w:hAnsi="Times New Roman" w:cs="Times New Roman"/>
-        </w:rPr>
-        <w:t>Acceptance Criteria:</w:t>
+        <w:rPr>
+          <w:rFonts w:ascii="Times New Roman" w:hAnsi="Times New Roman" w:cs="Times New Roman"/>
+          <w:sz w:val="24"/>
+          <w:szCs w:val="24"/>
+        </w:rPr>
+      </w:pPr>
+      <w:r>
+        <w:rPr>
+          <w:rFonts w:ascii="Times New Roman" w:hAnsi="Times New Roman" w:cs="Times New Roman"/>
+          <w:sz w:val="24"/>
+          <w:szCs w:val="24"/>
+        </w:rPr>
+        <w:t>To meet the stakeholder's requirements and deliver a high-quality pronunciation improvement tool, the following acceptance criteria must be fulfilled:</w:t>
+      </w:r>
+    </w:p>
+    <w:p>
+      <w:pPr>
+        <w:pStyle w:val="Heading2"/>
+        <w:rPr>
+          <w:rFonts w:ascii="Times New Roman" w:hAnsi="Times New Roman" w:cs="Times New Roman"/>
+        </w:rPr>
+      </w:pPr>
+      <w:bookmarkStart w:id="14" w:name="_Toc137400905"/>
+      <w:r>
+        <w:rPr>
+          <w:rFonts w:ascii="Times New Roman" w:hAnsi="Times New Roman" w:cs="Times New Roman"/>
+        </w:rPr>
+        <w:t>Sentence-Based Learning:</w:t>
       </w:r>
       <w:bookmarkEnd w:id="14"/>
-    </w:p>
-    <w:p>
-      <w:pPr>
-        <w:rPr>
-          <w:rFonts w:ascii="Times New Roman" w:hAnsi="Times New Roman" w:cs="Times New Roman"/>
-          <w:sz w:val="24"/>
-          <w:szCs w:val="24"/>
-        </w:rPr>
-      </w:pPr>
-      <w:r>
-        <w:rPr>
-          <w:rFonts w:ascii="Times New Roman" w:hAnsi="Times New Roman" w:cs="Times New Roman"/>
-          <w:sz w:val="24"/>
-          <w:szCs w:val="24"/>
-        </w:rPr>
-        <w:t>To meet the stakeholder's requirements and deliver a high-quality pronunciation improvement tool, the following acceptance criteria must be fulfilled:</w:t>
-      </w:r>
-    </w:p>
-    <w:p>
-      <w:pPr>
-        <w:pStyle w:val="Heading2"/>
-        <w:rPr>
-          <w:rFonts w:ascii="Times New Roman" w:hAnsi="Times New Roman" w:cs="Times New Roman"/>
-        </w:rPr>
-      </w:pPr>
-      <w:bookmarkStart w:id="15" w:name="_Toc137400905"/>
-      <w:r>
-        <w:rPr>
-          <w:rFonts w:ascii="Times New Roman" w:hAnsi="Times New Roman" w:cs="Times New Roman"/>
-        </w:rPr>
-        <w:t>Sentence-Based Learning:</w:t>
-      </w:r>
-      <w:bookmarkEnd w:id="15"/>
     </w:p>
     <w:p>
       <w:pPr>
@@ -4804,14 +4778,14 @@
           <w:rFonts w:ascii="Times New Roman" w:hAnsi="Times New Roman" w:cs="Times New Roman"/>
         </w:rPr>
       </w:pPr>
-      <w:bookmarkStart w:id="16" w:name="_Toc137400906"/>
+      <w:bookmarkStart w:id="15" w:name="_Toc137400906"/>
       <w:r>
         <w:rPr>
           <w:rFonts w:ascii="Times New Roman" w:hAnsi="Times New Roman" w:cs="Times New Roman"/>
         </w:rPr>
         <w:t>Simple Design:</w:t>
       </w:r>
-      <w:bookmarkEnd w:id="16"/>
+      <w:bookmarkEnd w:id="15"/>
     </w:p>
     <w:p>
       <w:pPr>
@@ -4877,23 +4851,13 @@
         </w:rPr>
         <w:t xml:space="preserve"> </w:t>
       </w:r>
-      <w:proofErr w:type="gramStart"/>
-      <w:r>
-        <w:rPr>
-          <w:rFonts w:ascii="Times New Roman" w:hAnsi="Times New Roman" w:cs="Times New Roman"/>
-          <w:sz w:val="24"/>
-          <w:szCs w:val="24"/>
-        </w:rPr>
-        <w:t>A</w:t>
-      </w:r>
-      <w:proofErr w:type="gramEnd"/>
-      <w:r>
-        <w:rPr>
-          <w:rFonts w:ascii="Times New Roman" w:hAnsi="Times New Roman" w:cs="Times New Roman"/>
-          <w:sz w:val="24"/>
-          <w:szCs w:val="24"/>
-        </w:rPr>
-        <w:t xml:space="preserve"> minimum satisfaction rate of 75% is expected from the user feedback.</w:t>
+      <w:r>
+        <w:rPr>
+          <w:rFonts w:ascii="Times New Roman" w:hAnsi="Times New Roman" w:cs="Times New Roman"/>
+          <w:sz w:val="24"/>
+          <w:szCs w:val="24"/>
+        </w:rPr>
+        <w:t>A minimum satisfaction rate of 75% is expected from the user feedback.</w:t>
       </w:r>
     </w:p>
     <w:p>
@@ -4906,7 +4870,7 @@
           <w:szCs w:val="26"/>
         </w:rPr>
       </w:pPr>
-      <w:bookmarkStart w:id="17" w:name="_Toc137400907"/>
+      <w:bookmarkStart w:id="16" w:name="_Toc137400907"/>
       <w:r>
         <w:rPr>
           <w:rStyle w:val="Heading1Char"/>
@@ -4916,7 +4880,7 @@
         </w:rPr>
         <w:t>Sentence Database or User Input:</w:t>
       </w:r>
-      <w:bookmarkEnd w:id="17"/>
+      <w:bookmarkEnd w:id="16"/>
     </w:p>
     <w:p>
       <w:pPr>
@@ -4967,14 +4931,14 @@
           <w:rFonts w:ascii="Times New Roman" w:hAnsi="Times New Roman" w:cs="Times New Roman"/>
         </w:rPr>
       </w:pPr>
-      <w:bookmarkStart w:id="18" w:name="_Toc137400908"/>
+      <w:bookmarkStart w:id="17" w:name="_Toc137400908"/>
       <w:r>
         <w:rPr>
           <w:rFonts w:ascii="Times New Roman" w:hAnsi="Times New Roman" w:cs="Times New Roman"/>
         </w:rPr>
         <w:t>Automatic Feedback:</w:t>
       </w:r>
-      <w:bookmarkEnd w:id="18"/>
+      <w:bookmarkEnd w:id="17"/>
     </w:p>
     <w:p>
       <w:pPr>
@@ -5048,14 +5012,14 @@
           <w:rFonts w:ascii="Times New Roman" w:hAnsi="Times New Roman" w:cs="Times New Roman"/>
         </w:rPr>
       </w:pPr>
-      <w:bookmarkStart w:id="19" w:name="_Toc137400909"/>
+      <w:bookmarkStart w:id="18" w:name="_Toc137400909"/>
       <w:r>
         <w:rPr>
           <w:rFonts w:ascii="Times New Roman" w:hAnsi="Times New Roman" w:cs="Times New Roman"/>
         </w:rPr>
         <w:t>Highlighting Incorrect Pronunciation:</w:t>
       </w:r>
-      <w:bookmarkEnd w:id="19"/>
+      <w:bookmarkEnd w:id="18"/>
     </w:p>
     <w:p>
       <w:pPr>
@@ -5123,14 +5087,14 @@
           <w:rFonts w:ascii="Times New Roman" w:hAnsi="Times New Roman" w:cs="Times New Roman"/>
         </w:rPr>
       </w:pPr>
-      <w:bookmarkStart w:id="20" w:name="_Toc137400910"/>
+      <w:bookmarkStart w:id="19" w:name="_Toc137400910"/>
       <w:r>
         <w:rPr>
           <w:rFonts w:ascii="Times New Roman" w:hAnsi="Times New Roman" w:cs="Times New Roman"/>
         </w:rPr>
         <w:t>Sentence Practice at Launch</w:t>
       </w:r>
-      <w:bookmarkEnd w:id="20"/>
+      <w:bookmarkEnd w:id="19"/>
     </w:p>
     <w:p>
       <w:pPr>
@@ -5205,7 +5169,7 @@
           <w:rFonts w:ascii="Times New Roman" w:hAnsi="Times New Roman" w:cs="Times New Roman"/>
         </w:rPr>
       </w:pPr>
-      <w:bookmarkStart w:id="21" w:name="_Toc137400911"/>
+      <w:bookmarkStart w:id="20" w:name="_Toc137400911"/>
       <w:r>
         <w:rPr>
           <w:rFonts w:ascii="Times New Roman" w:hAnsi="Times New Roman" w:cs="Times New Roman"/>
@@ -5218,7 +5182,7 @@
         </w:rPr>
         <w:t>Incorrect pronunciation:</w:t>
       </w:r>
-      <w:bookmarkEnd w:id="21"/>
+      <w:bookmarkEnd w:id="20"/>
     </w:p>
     <w:p>
       <w:pPr>
@@ -5290,14 +5254,14 @@
           <w:rFonts w:ascii="Times New Roman" w:hAnsi="Times New Roman" w:cs="Times New Roman"/>
         </w:rPr>
       </w:pPr>
-      <w:bookmarkStart w:id="22" w:name="_Toc137400912"/>
+      <w:bookmarkStart w:id="21" w:name="_Toc137400912"/>
       <w:r>
         <w:rPr>
           <w:rFonts w:ascii="Times New Roman" w:hAnsi="Times New Roman" w:cs="Times New Roman"/>
         </w:rPr>
         <w:t>Thorough Testing:</w:t>
       </w:r>
-      <w:bookmarkEnd w:id="22"/>
+      <w:bookmarkEnd w:id="21"/>
     </w:p>
     <w:p>
       <w:pPr>
@@ -5385,104 +5349,104 @@
           <w:rFonts w:ascii="Times New Roman" w:hAnsi="Times New Roman" w:cs="Times New Roman"/>
         </w:rPr>
       </w:pPr>
-      <w:bookmarkStart w:id="23" w:name="_Toc137400913"/>
+      <w:bookmarkStart w:id="22" w:name="_Toc137400913"/>
       <w:r>
         <w:rPr>
           <w:rFonts w:ascii="Times New Roman" w:hAnsi="Times New Roman" w:cs="Times New Roman"/>
         </w:rPr>
         <w:t>Security Of Data</w:t>
       </w:r>
+      <w:bookmarkEnd w:id="22"/>
+    </w:p>
+    <w:p>
+      <w:pPr>
+        <w:jc w:val="both"/>
+        <w:rPr>
+          <w:rFonts w:ascii="Times New Roman" w:hAnsi="Times New Roman" w:cs="Times New Roman"/>
+          <w:sz w:val="24"/>
+          <w:szCs w:val="24"/>
+        </w:rPr>
+      </w:pPr>
+      <w:r>
+        <w:rPr>
+          <w:rFonts w:ascii="Times New Roman" w:hAnsi="Times New Roman" w:cs="Times New Roman"/>
+          <w:sz w:val="24"/>
+          <w:szCs w:val="24"/>
+        </w:rPr>
+        <w:t>Th</w:t>
+      </w:r>
+      <w:r>
+        <w:rPr>
+          <w:rFonts w:ascii="Times New Roman" w:hAnsi="Times New Roman" w:cs="Times New Roman"/>
+          <w:sz w:val="24"/>
+          <w:szCs w:val="24"/>
+        </w:rPr>
+        <w:t xml:space="preserve">e tool indulges only in speech analysis and pronunciation improvement and does not include any </w:t>
+      </w:r>
+      <w:r>
+        <w:rPr>
+          <w:rFonts w:ascii="Times New Roman" w:hAnsi="Times New Roman" w:cs="Times New Roman"/>
+          <w:sz w:val="24"/>
+          <w:szCs w:val="24"/>
+        </w:rPr>
+        <w:t>sensitive</w:t>
+      </w:r>
+      <w:r>
+        <w:rPr>
+          <w:rFonts w:ascii="Times New Roman" w:hAnsi="Times New Roman" w:cs="Times New Roman"/>
+          <w:sz w:val="24"/>
+          <w:szCs w:val="24"/>
+        </w:rPr>
+        <w:t xml:space="preserve"> or user specific information, hence the security </w:t>
+      </w:r>
+      <w:r>
+        <w:rPr>
+          <w:rFonts w:ascii="Times New Roman" w:hAnsi="Times New Roman" w:cs="Times New Roman"/>
+          <w:sz w:val="24"/>
+          <w:szCs w:val="24"/>
+        </w:rPr>
+        <w:t>aspects</w:t>
+      </w:r>
+      <w:r>
+        <w:rPr>
+          <w:rFonts w:ascii="Times New Roman" w:hAnsi="Times New Roman" w:cs="Times New Roman"/>
+          <w:sz w:val="24"/>
+          <w:szCs w:val="24"/>
+        </w:rPr>
+        <w:t xml:space="preserve"> </w:t>
+      </w:r>
+      <w:r>
+        <w:rPr>
+          <w:rFonts w:ascii="Times New Roman" w:hAnsi="Times New Roman" w:cs="Times New Roman"/>
+          <w:sz w:val="24"/>
+          <w:szCs w:val="24"/>
+        </w:rPr>
+        <w:t>are negligible</w:t>
+      </w:r>
+      <w:r>
+        <w:rPr>
+          <w:rFonts w:ascii="Times New Roman" w:hAnsi="Times New Roman" w:cs="Times New Roman"/>
+          <w:sz w:val="24"/>
+          <w:szCs w:val="24"/>
+        </w:rPr>
+        <w:t xml:space="preserve"> in this scenario. </w:t>
+      </w:r>
+    </w:p>
+    <w:p>
+      <w:pPr>
+        <w:pStyle w:val="Heading2"/>
+        <w:rPr>
+          <w:rFonts w:ascii="Times New Roman" w:hAnsi="Times New Roman" w:cs="Times New Roman"/>
+        </w:rPr>
+      </w:pPr>
+      <w:bookmarkStart w:id="23" w:name="_Toc137400914"/>
+      <w:r>
+        <w:rPr>
+          <w:rFonts w:ascii="Times New Roman" w:hAnsi="Times New Roman" w:cs="Times New Roman"/>
+        </w:rPr>
+        <w:t>Project Presentation:</w:t>
+      </w:r>
       <w:bookmarkEnd w:id="23"/>
-    </w:p>
-    <w:p>
-      <w:pPr>
-        <w:jc w:val="both"/>
-        <w:rPr>
-          <w:rFonts w:ascii="Times New Roman" w:hAnsi="Times New Roman" w:cs="Times New Roman"/>
-          <w:sz w:val="24"/>
-          <w:szCs w:val="24"/>
-        </w:rPr>
-      </w:pPr>
-      <w:r>
-        <w:rPr>
-          <w:rFonts w:ascii="Times New Roman" w:hAnsi="Times New Roman" w:cs="Times New Roman"/>
-          <w:sz w:val="24"/>
-          <w:szCs w:val="24"/>
-        </w:rPr>
-        <w:t>Th</w:t>
-      </w:r>
-      <w:r>
-        <w:rPr>
-          <w:rFonts w:ascii="Times New Roman" w:hAnsi="Times New Roman" w:cs="Times New Roman"/>
-          <w:sz w:val="24"/>
-          <w:szCs w:val="24"/>
-        </w:rPr>
-        <w:t xml:space="preserve">e tool indulges only in speech analysis and pronunciation improvement and does not include any </w:t>
-      </w:r>
-      <w:r>
-        <w:rPr>
-          <w:rFonts w:ascii="Times New Roman" w:hAnsi="Times New Roman" w:cs="Times New Roman"/>
-          <w:sz w:val="24"/>
-          <w:szCs w:val="24"/>
-        </w:rPr>
-        <w:t>sensitive</w:t>
-      </w:r>
-      <w:r>
-        <w:rPr>
-          <w:rFonts w:ascii="Times New Roman" w:hAnsi="Times New Roman" w:cs="Times New Roman"/>
-          <w:sz w:val="24"/>
-          <w:szCs w:val="24"/>
-        </w:rPr>
-        <w:t xml:space="preserve"> or user specific information, hence the security </w:t>
-      </w:r>
-      <w:r>
-        <w:rPr>
-          <w:rFonts w:ascii="Times New Roman" w:hAnsi="Times New Roman" w:cs="Times New Roman"/>
-          <w:sz w:val="24"/>
-          <w:szCs w:val="24"/>
-        </w:rPr>
-        <w:t>aspects</w:t>
-      </w:r>
-      <w:r>
-        <w:rPr>
-          <w:rFonts w:ascii="Times New Roman" w:hAnsi="Times New Roman" w:cs="Times New Roman"/>
-          <w:sz w:val="24"/>
-          <w:szCs w:val="24"/>
-        </w:rPr>
-        <w:t xml:space="preserve"> </w:t>
-      </w:r>
-      <w:r>
-        <w:rPr>
-          <w:rFonts w:ascii="Times New Roman" w:hAnsi="Times New Roman" w:cs="Times New Roman"/>
-          <w:sz w:val="24"/>
-          <w:szCs w:val="24"/>
-        </w:rPr>
-        <w:t>are negligible</w:t>
-      </w:r>
-      <w:r>
-        <w:rPr>
-          <w:rFonts w:ascii="Times New Roman" w:hAnsi="Times New Roman" w:cs="Times New Roman"/>
-          <w:sz w:val="24"/>
-          <w:szCs w:val="24"/>
-        </w:rPr>
-        <w:t xml:space="preserve"> in this scenario. </w:t>
-      </w:r>
-    </w:p>
-    <w:p>
-      <w:pPr>
-        <w:pStyle w:val="Heading2"/>
-        <w:rPr>
-          <w:rFonts w:ascii="Times New Roman" w:hAnsi="Times New Roman" w:cs="Times New Roman"/>
-        </w:rPr>
-      </w:pPr>
-      <w:bookmarkStart w:id="24" w:name="_Toc137400914"/>
-      <w:r>
-        <w:rPr>
-          <w:rFonts w:ascii="Times New Roman" w:hAnsi="Times New Roman" w:cs="Times New Roman"/>
-        </w:rPr>
-        <w:t>Project Presentation:</w:t>
-      </w:r>
-      <w:bookmarkEnd w:id="24"/>
     </w:p>
     <w:p>
       <w:pPr>
@@ -5550,13 +5514,6 @@
     </w:p>
     <w:p>
       <w:pPr>
-        <w:rPr>
-          <w:rFonts w:ascii="Times New Roman" w:hAnsi="Times New Roman" w:cs="Times New Roman"/>
-        </w:rPr>
-      </w:pPr>
-    </w:p>
-    <w:p>
-      <w:pPr>
         <w:jc w:val="both"/>
         <w:rPr>
           <w:rFonts w:ascii="Times New Roman" w:hAnsi="Times New Roman" w:cs="Times New Roman"/>
@@ -5564,16 +5521,6 @@
           <w:szCs w:val="24"/>
         </w:rPr>
       </w:pPr>
-    </w:p>
-    <w:p>
-      <w:pPr>
-        <w:jc w:val="both"/>
-        <w:rPr>
-          <w:rFonts w:ascii="Times New Roman" w:hAnsi="Times New Roman" w:cs="Times New Roman"/>
-          <w:sz w:val="24"/>
-          <w:szCs w:val="24"/>
-        </w:rPr>
-      </w:pPr>
       <w:r>
         <w:rPr>
           <w:rFonts w:ascii="Times New Roman" w:hAnsi="Times New Roman" w:cs="Times New Roman"/>
@@ -5594,112 +5541,6 @@
     </w:p>
     <w:p>
       <w:pPr>
-        <w:spacing w:after="0" w:line="240" w:lineRule="auto"/>
-        <w:rPr>
-          <w:rFonts w:ascii="Times New Roman" w:eastAsia="Times New Roman" w:hAnsi="Times New Roman" w:cs="Times New Roman"/>
-          <w:kern w:val="0"/>
-          <w:sz w:val="26"/>
-          <w:szCs w:val="26"/>
-          <w14:ligatures w14:val="none"/>
-        </w:rPr>
-      </w:pPr>
-      <w:r>
-        <w:rPr>
-          <w:rFonts w:ascii="Times New Roman" w:eastAsia="Times New Roman" w:hAnsi="Times New Roman" w:cs="Times New Roman"/>
-          <w:b/>
-          <w:bCs/>
-          <w:kern w:val="0"/>
-          <w:sz w:val="26"/>
-          <w:szCs w:val="26"/>
-          <w14:ligatures w14:val="none"/>
-        </w:rPr>
-        <w:t>Analysis</w:t>
-      </w:r>
-    </w:p>
-    <w:p>
-      <w:pPr>
-        <w:numPr>
-          <w:ilvl w:val="0"/>
-          <w:numId w:val="20"/>
-        </w:numPr>
-        <w:spacing w:before="180" w:after="180" w:line="240" w:lineRule="auto"/>
-        <w:textAlignment w:val="center"/>
-        <w:rPr>
-          <w:rFonts w:ascii="Times New Roman" w:eastAsia="Times New Roman" w:hAnsi="Times New Roman" w:cs="Times New Roman"/>
-          <w:color w:val="2D3B45"/>
-          <w:kern w:val="0"/>
-          <w14:ligatures w14:val="none"/>
-        </w:rPr>
-      </w:pPr>
-      <w:r>
-        <w:rPr>
-          <w:rFonts w:ascii="Times New Roman" w:eastAsia="Times New Roman" w:hAnsi="Times New Roman" w:cs="Times New Roman"/>
-          <w:color w:val="2D3B45"/>
-          <w:kern w:val="0"/>
-          <w:sz w:val="21"/>
-          <w:szCs w:val="21"/>
-          <w:shd w:val="clear" w:color="auto" w:fill="FFFFFF"/>
-          <w14:ligatures w14:val="none"/>
-        </w:rPr>
-        <w:t xml:space="preserve">Carry out a requirement analysis for a software system with various stakeholders in </w:t>
-      </w:r>
-      <w:proofErr w:type="gramStart"/>
-      <w:r>
-        <w:rPr>
-          <w:rFonts w:ascii="Times New Roman" w:eastAsia="Times New Roman" w:hAnsi="Times New Roman" w:cs="Times New Roman"/>
-          <w:color w:val="2D3B45"/>
-          <w:kern w:val="0"/>
-          <w:sz w:val="21"/>
-          <w:szCs w:val="21"/>
-          <w:shd w:val="clear" w:color="auto" w:fill="FFFFFF"/>
-          <w14:ligatures w14:val="none"/>
-        </w:rPr>
-        <w:t>a context</w:t>
-      </w:r>
-      <w:proofErr w:type="gramEnd"/>
-      <w:r>
-        <w:rPr>
-          <w:rFonts w:ascii="Times New Roman" w:eastAsia="Times New Roman" w:hAnsi="Times New Roman" w:cs="Times New Roman"/>
-          <w:color w:val="2D3B45"/>
-          <w:kern w:val="0"/>
-          <w:sz w:val="21"/>
-          <w:szCs w:val="21"/>
-          <w:shd w:val="clear" w:color="auto" w:fill="FFFFFF"/>
-          <w14:ligatures w14:val="none"/>
-        </w:rPr>
-        <w:t xml:space="preserve"> of existing systems.</w:t>
-      </w:r>
-    </w:p>
-    <w:p>
-      <w:pPr>
-        <w:numPr>
-          <w:ilvl w:val="0"/>
-          <w:numId w:val="20"/>
-        </w:numPr>
-        <w:spacing w:before="180" w:after="180" w:line="240" w:lineRule="auto"/>
-        <w:textAlignment w:val="center"/>
-        <w:rPr>
-          <w:rFonts w:ascii="Times New Roman" w:eastAsia="Times New Roman" w:hAnsi="Times New Roman" w:cs="Times New Roman"/>
-          <w:color w:val="2D3B45"/>
-          <w:kern w:val="0"/>
-          <w14:ligatures w14:val="none"/>
-        </w:rPr>
-      </w:pPr>
-      <w:r>
-        <w:rPr>
-          <w:rFonts w:ascii="Times New Roman" w:eastAsia="Times New Roman" w:hAnsi="Times New Roman" w:cs="Times New Roman"/>
-          <w:color w:val="2D3B45"/>
-          <w:kern w:val="0"/>
-          <w:sz w:val="21"/>
-          <w:szCs w:val="21"/>
-          <w:shd w:val="clear" w:color="auto" w:fill="FFFFFF"/>
-          <w14:ligatures w14:val="none"/>
-        </w:rPr>
-        <w:t>Define acceptance criteria based on quality properties and a risk analysis carried out with, among others, attention for security aspects.</w:t>
-      </w:r>
-    </w:p>
-    <w:p>
-      <w:pPr>
         <w:pStyle w:val="ListParagraph"/>
         <w:rPr>
           <w:rFonts w:ascii="Times New Roman" w:hAnsi="Times New Roman" w:cs="Times New Roman"/>
@@ -5708,9 +5549,9 @@
       </w:pPr>
     </w:p>
     <w:sectPr>
-      <w:headerReference w:type="even" r:id="rId12"/>
-      <w:headerReference w:type="default" r:id="rId13"/>
-      <w:headerReference w:type="first" r:id="rId14"/>
+      <w:headerReference w:type="even" r:id="rId8"/>
+      <w:headerReference w:type="default" r:id="rId9"/>
+      <w:headerReference w:type="first" r:id="rId10"/>
       <w:pgSz w:w="12240" w:h="15840"/>
       <w:pgMar w:top="1440" w:right="1440" w:bottom="1440" w:left="1440" w:header="720" w:footer="720" w:gutter="0"/>
       <w:pgNumType w:start="0"/>
@@ -5720,45 +5561,6 @@
     </w:sectPr>
   </w:body>
 </w:document>
-</file>
-
-<file path=word/comments.xml><?xml version="1.0" encoding="utf-8"?>
-<w:comments xmlns:wpc="http://schemas.microsoft.com/office/word/2010/wordprocessingCanvas" xmlns:cx="http://schemas.microsoft.com/office/drawing/2014/chartex" xmlns:cx1="http://schemas.microsoft.com/office/drawing/2015/9/8/chartex" xmlns:cx2="http://schemas.microsoft.com/office/drawing/2015/10/21/chartex" xmlns:cx3="http://schemas.microsoft.com/office/drawing/2016/5/9/chartex" xmlns:cx4="http://schemas.microsoft.com/office/drawing/2016/5/10/chartex" xmlns:cx5="http://schemas.microsoft.com/office/drawing/2016/5/11/chartex" xmlns:cx6="http://schemas.microsoft.com/office/drawing/2016/5/12/chartex" xmlns:cx7="http://schemas.microsoft.com/office/drawing/2016/5/13/chartex" xmlns:cx8="http://schemas.microsoft.com/office/drawing/2016/5/14/chartex" xmlns:mc="http://schemas.openxmlformats.org/markup-compatibility/2006" xmlns:aink="http://schemas.microsoft.com/office/drawing/2016/ink" xmlns:am3d="http://schemas.microsoft.com/office/drawing/2017/model3d" xmlns:o="urn:schemas-microsoft-com:office:office" xmlns:oel="http://schemas.microsoft.com/office/2019/extlst" xmlns:r="http://schemas.openxmlformats.org/officeDocument/2006/relationships" xmlns:m="http://schemas.openxmlformats.org/officeDocument/2006/math" xmlns:v="urn:schemas-microsoft-com:vml" xmlns:wp14="http://schemas.microsoft.com/office/word/2010/wordprocessingDrawing" xmlns:wp="http://schemas.openxmlformats.org/drawingml/2006/wordprocessingDrawing" xmlns:w10="urn:schemas-microsoft-com:office:word" xmlns:w="http://schemas.openxmlformats.org/wordprocessingml/2006/main" xmlns:w14="http://schemas.microsoft.com/office/word/2010/wordml" xmlns:w15="http://schemas.microsoft.com/office/word/2012/wordml" xmlns:w16cex="http://schemas.microsoft.com/office/word/2018/wordml/cex" xmlns:w16cid="http://schemas.microsoft.com/office/word/2016/wordml/cid" xmlns:w16="http://schemas.microsoft.com/office/word/2018/wordml" xmlns:w16du="http://schemas.microsoft.com/office/word/2023/wordml/word16du" xmlns:w16sdtdh="http://schemas.microsoft.com/office/word/2020/wordml/sdtdatahash" xmlns:w16se="http://schemas.microsoft.com/office/word/2015/wordml/symex" xmlns:wpg="http://schemas.microsoft.com/office/word/2010/wordprocessingGroup" xmlns:wpi="http://schemas.microsoft.com/office/word/2010/wordprocessingInk" xmlns:wne="http://schemas.microsoft.com/office/word/2006/wordml" xmlns:wps="http://schemas.microsoft.com/office/word/2010/wordprocessingShape" mc:Ignorable="w14 w15 w16se w16cid w16 w16cex w16sdtdh wp14">
-  <w:comment w:id="2" w:author="Mohit Agnihotri" w:date="2023-06-11T18:21:00Z" w:initials="MA">
-    <w:p>
-      <w:pPr>
-        <w:pStyle w:val="CommentText"/>
-      </w:pPr>
-      <w:r>
-        <w:rPr>
-          <w:rStyle w:val="CommentReference"/>
-        </w:rPr>
-        <w:annotationRef/>
-      </w:r>
-      <w:r>
-        <w:t>What is the scope of Personalized?</w:t>
-      </w:r>
-    </w:p>
-  </w:comment>
-</w:comments>
-</file>
-
-<file path=word/commentsExtended.xml><?xml version="1.0" encoding="utf-8"?>
-<w15:commentsEx xmlns:wpc="http://schemas.microsoft.com/office/word/2010/wordprocessingCanvas" xmlns:cx="http://schemas.microsoft.com/office/drawing/2014/chartex" xmlns:cx1="http://schemas.microsoft.com/office/drawing/2015/9/8/chartex" xmlns:cx2="http://schemas.microsoft.com/office/drawing/2015/10/21/chartex" xmlns:cx3="http://schemas.microsoft.com/office/drawing/2016/5/9/chartex" xmlns:cx4="http://schemas.microsoft.com/office/drawing/2016/5/10/chartex" xmlns:cx5="http://schemas.microsoft.com/office/drawing/2016/5/11/chartex" xmlns:cx6="http://schemas.microsoft.com/office/drawing/2016/5/12/chartex" xmlns:cx7="http://schemas.microsoft.com/office/drawing/2016/5/13/chartex" xmlns:cx8="http://schemas.microsoft.com/office/drawing/2016/5/14/chartex" xmlns:mc="http://schemas.openxmlformats.org/markup-compatibility/2006" xmlns:aink="http://schemas.microsoft.com/office/drawing/2016/ink" xmlns:am3d="http://schemas.microsoft.com/office/drawing/2017/model3d" xmlns:o="urn:schemas-microsoft-com:office:office" xmlns:oel="http://schemas.microsoft.com/office/2019/extlst" xmlns:r="http://schemas.openxmlformats.org/officeDocument/2006/relationships" xmlns:m="http://schemas.openxmlformats.org/officeDocument/2006/math" xmlns:v="urn:schemas-microsoft-com:vml" xmlns:wp14="http://schemas.microsoft.com/office/word/2010/wordprocessingDrawing" xmlns:wp="http://schemas.openxmlformats.org/drawingml/2006/wordprocessingDrawing" xmlns:w10="urn:schemas-microsoft-com:office:word" xmlns:w="http://schemas.openxmlformats.org/wordprocessingml/2006/main" xmlns:w14="http://schemas.microsoft.com/office/word/2010/wordml" xmlns:w15="http://schemas.microsoft.com/office/word/2012/wordml" xmlns:w16cex="http://schemas.microsoft.com/office/word/2018/wordml/cex" xmlns:w16cid="http://schemas.microsoft.com/office/word/2016/wordml/cid" xmlns:w16="http://schemas.microsoft.com/office/word/2018/wordml" xmlns:w16du="http://schemas.microsoft.com/office/word/2023/wordml/word16du" xmlns:w16sdtdh="http://schemas.microsoft.com/office/word/2020/wordml/sdtdatahash" xmlns:w16se="http://schemas.microsoft.com/office/word/2015/wordml/symex" xmlns:wpg="http://schemas.microsoft.com/office/word/2010/wordprocessingGroup" xmlns:wpi="http://schemas.microsoft.com/office/word/2010/wordprocessingInk" xmlns:wne="http://schemas.microsoft.com/office/word/2006/wordml" xmlns:wps="http://schemas.microsoft.com/office/word/2010/wordprocessingShape" mc:Ignorable="w14 w15 w16se w16cid w16 w16cex w16sdtdh wp14">
-  <w15:commentEx w15:paraId="725C44DA" w15:done="0"/>
-</w15:commentsEx>
-</file>
-
-<file path=word/commentsExtensible.xml><?xml version="1.0" encoding="utf-8"?>
-<w16cex:commentsExtensible xmlns:wpc="http://schemas.microsoft.com/office/word/2010/wordprocessingCanvas" xmlns:cx="http://schemas.microsoft.com/office/drawing/2014/chartex" xmlns:cx1="http://schemas.microsoft.com/office/drawing/2015/9/8/chartex" xmlns:cx2="http://schemas.microsoft.com/office/drawing/2015/10/21/chartex" xmlns:cx3="http://schemas.microsoft.com/office/drawing/2016/5/9/chartex" xmlns:cx4="http://schemas.microsoft.com/office/drawing/2016/5/10/chartex" xmlns:cx5="http://schemas.microsoft.com/office/drawing/2016/5/11/chartex" xmlns:cx6="http://schemas.microsoft.com/office/drawing/2016/5/12/chartex" xmlns:cx7="http://schemas.microsoft.com/office/drawing/2016/5/13/chartex" xmlns:cx8="http://schemas.microsoft.com/office/drawing/2016/5/14/chartex" xmlns:mc="http://schemas.openxmlformats.org/markup-compatibility/2006" xmlns:aink="http://schemas.microsoft.com/office/drawing/2016/ink" xmlns:am3d="http://schemas.microsoft.com/office/drawing/2017/model3d" xmlns:o="urn:schemas-microsoft-com:office:office" xmlns:oel="http://schemas.microsoft.com/office/2019/extlst" xmlns:r="http://schemas.openxmlformats.org/officeDocument/2006/relationships" xmlns:m="http://schemas.openxmlformats.org/officeDocument/2006/math" xmlns:v="urn:schemas-microsoft-com:vml" xmlns:wp14="http://schemas.microsoft.com/office/word/2010/wordprocessingDrawing" xmlns:wp="http://schemas.openxmlformats.org/drawingml/2006/wordprocessingDrawing" xmlns:w10="urn:schemas-microsoft-com:office:word" xmlns:w="http://schemas.openxmlformats.org/wordprocessingml/2006/main" xmlns:w14="http://schemas.microsoft.com/office/word/2010/wordml" xmlns:w15="http://schemas.microsoft.com/office/word/2012/wordml" xmlns:w16cex="http://schemas.microsoft.com/office/word/2018/wordml/cex" xmlns:w16cid="http://schemas.microsoft.com/office/word/2016/wordml/cid" xmlns:w16="http://schemas.microsoft.com/office/word/2018/wordml" xmlns:w16du="http://schemas.microsoft.com/office/word/2023/wordml/word16du" xmlns:w16sdtdh="http://schemas.microsoft.com/office/word/2020/wordml/sdtdatahash" xmlns:w16se="http://schemas.microsoft.com/office/word/2015/wordml/symex" xmlns:wpg="http://schemas.microsoft.com/office/word/2010/wordprocessingGroup" xmlns:wpi="http://schemas.microsoft.com/office/word/2010/wordprocessingInk" xmlns:wne="http://schemas.microsoft.com/office/word/2006/wordml" xmlns:wps="http://schemas.microsoft.com/office/word/2010/wordprocessingShape" mc:Ignorable="w14 w15 w16se w16cid w16 w16cex w16sdtdh wp14">
-  <w16cex:commentExtensible w16cex:durableId="28308F14" w16cex:dateUtc="2023-06-11T16:21:00Z"/>
-</w16cex:commentsExtensible>
-</file>
-
-<file path=word/commentsIds.xml><?xml version="1.0" encoding="utf-8"?>
-<w16cid:commentsIds xmlns:wpc="http://schemas.microsoft.com/office/word/2010/wordprocessingCanvas" xmlns:cx="http://schemas.microsoft.com/office/drawing/2014/chartex" xmlns:cx1="http://schemas.microsoft.com/office/drawing/2015/9/8/chartex" xmlns:cx2="http://schemas.microsoft.com/office/drawing/2015/10/21/chartex" xmlns:cx3="http://schemas.microsoft.com/office/drawing/2016/5/9/chartex" xmlns:cx4="http://schemas.microsoft.com/office/drawing/2016/5/10/chartex" xmlns:cx5="http://schemas.microsoft.com/office/drawing/2016/5/11/chartex" xmlns:cx6="http://schemas.microsoft.com/office/drawing/2016/5/12/chartex" xmlns:cx7="http://schemas.microsoft.com/office/drawing/2016/5/13/chartex" xmlns:cx8="http://schemas.microsoft.com/office/drawing/2016/5/14/chartex" xmlns:mc="http://schemas.openxmlformats.org/markup-compatibility/2006" xmlns:aink="http://schemas.microsoft.com/office/drawing/2016/ink" xmlns:am3d="http://schemas.microsoft.com/office/drawing/2017/model3d" xmlns:o="urn:schemas-microsoft-com:office:office" xmlns:oel="http://schemas.microsoft.com/office/2019/extlst" xmlns:r="http://schemas.openxmlformats.org/officeDocument/2006/relationships" xmlns:m="http://schemas.openxmlformats.org/officeDocument/2006/math" xmlns:v="urn:schemas-microsoft-com:vml" xmlns:wp14="http://schemas.microsoft.com/office/word/2010/wordprocessingDrawing" xmlns:wp="http://schemas.openxmlformats.org/drawingml/2006/wordprocessingDrawing" xmlns:w10="urn:schemas-microsoft-com:office:word" xmlns:w="http://schemas.openxmlformats.org/wordprocessingml/2006/main" xmlns:w14="http://schemas.microsoft.com/office/word/2010/wordml" xmlns:w15="http://schemas.microsoft.com/office/word/2012/wordml" xmlns:w16cex="http://schemas.microsoft.com/office/word/2018/wordml/cex" xmlns:w16cid="http://schemas.microsoft.com/office/word/2016/wordml/cid" xmlns:w16="http://schemas.microsoft.com/office/word/2018/wordml" xmlns:w16du="http://schemas.microsoft.com/office/word/2023/wordml/word16du" xmlns:w16sdtdh="http://schemas.microsoft.com/office/word/2020/wordml/sdtdatahash" xmlns:w16se="http://schemas.microsoft.com/office/word/2015/wordml/symex" xmlns:wpg="http://schemas.microsoft.com/office/word/2010/wordprocessingGroup" xmlns:wpi="http://schemas.microsoft.com/office/word/2010/wordprocessingInk" xmlns:wne="http://schemas.microsoft.com/office/word/2006/wordml" xmlns:wps="http://schemas.microsoft.com/office/word/2010/wordprocessingShape" mc:Ignorable="w14 w15 w16se w16cid w16 w16cex w16sdtdh wp14">
-  <w16cid:commentId w16cid:paraId="725C44DA" w16cid:durableId="28308F14"/>
-</w16cid:commentsIds>
 </file>
 
 <file path=word/endnotes.xml><?xml version="1.0" encoding="utf-8"?>
@@ -7851,14 +7653,6 @@
     <w:abstractNumId w:val="5"/>
   </w:num>
 </w:numbering>
-</file>
-
-<file path=word/people.xml><?xml version="1.0" encoding="utf-8"?>
-<w15:people xmlns:wpc="http://schemas.microsoft.com/office/word/2010/wordprocessingCanvas" xmlns:cx="http://schemas.microsoft.com/office/drawing/2014/chartex" xmlns:cx1="http://schemas.microsoft.com/office/drawing/2015/9/8/chartex" xmlns:cx2="http://schemas.microsoft.com/office/drawing/2015/10/21/chartex" xmlns:cx3="http://schemas.microsoft.com/office/drawing/2016/5/9/chartex" xmlns:cx4="http://schemas.microsoft.com/office/drawing/2016/5/10/chartex" xmlns:cx5="http://schemas.microsoft.com/office/drawing/2016/5/11/chartex" xmlns:cx6="http://schemas.microsoft.com/office/drawing/2016/5/12/chartex" xmlns:cx7="http://schemas.microsoft.com/office/drawing/2016/5/13/chartex" xmlns:cx8="http://schemas.microsoft.com/office/drawing/2016/5/14/chartex" xmlns:mc="http://schemas.openxmlformats.org/markup-compatibility/2006" xmlns:aink="http://schemas.microsoft.com/office/drawing/2016/ink" xmlns:am3d="http://schemas.microsoft.com/office/drawing/2017/model3d" xmlns:o="urn:schemas-microsoft-com:office:office" xmlns:oel="http://schemas.microsoft.com/office/2019/extlst" xmlns:r="http://schemas.openxmlformats.org/officeDocument/2006/relationships" xmlns:m="http://schemas.openxmlformats.org/officeDocument/2006/math" xmlns:v="urn:schemas-microsoft-com:vml" xmlns:wp14="http://schemas.microsoft.com/office/word/2010/wordprocessingDrawing" xmlns:wp="http://schemas.openxmlformats.org/drawingml/2006/wordprocessingDrawing" xmlns:w10="urn:schemas-microsoft-com:office:word" xmlns:w="http://schemas.openxmlformats.org/wordprocessingml/2006/main" xmlns:w14="http://schemas.microsoft.com/office/word/2010/wordml" xmlns:w15="http://schemas.microsoft.com/office/word/2012/wordml" xmlns:w16cex="http://schemas.microsoft.com/office/word/2018/wordml/cex" xmlns:w16cid="http://schemas.microsoft.com/office/word/2016/wordml/cid" xmlns:w16="http://schemas.microsoft.com/office/word/2018/wordml" xmlns:w16du="http://schemas.microsoft.com/office/word/2023/wordml/word16du" xmlns:w16sdtdh="http://schemas.microsoft.com/office/word/2020/wordml/sdtdatahash" xmlns:w16se="http://schemas.microsoft.com/office/word/2015/wordml/symex" xmlns:wpg="http://schemas.microsoft.com/office/word/2010/wordprocessingGroup" xmlns:wpi="http://schemas.microsoft.com/office/word/2010/wordprocessingInk" xmlns:wne="http://schemas.microsoft.com/office/word/2006/wordml" xmlns:wps="http://schemas.microsoft.com/office/word/2010/wordprocessingShape" mc:Ignorable="w14 w15 w16se w16cid w16 w16cex w16sdtdh wp14">
-  <w15:person w15:author="Mohit Agnihotri">
-    <w15:presenceInfo w15:providerId="AD" w15:userId="S::mohit.agnihotri@signify.com::efeb9909-25e1-422b-a5ad-57bc1ff0c8e3"/>
-  </w15:person>
-</w15:people>
 </file>
 
 <file path=word/styles.xml><?xml version="1.0" encoding="utf-8"?>

</xml_diff>